<commit_message>
hernieuwde opdracht verbeterd en planning aangepast
</commit_message>
<xml_diff>
--- a/Barroc IT - Documentatie/Santino/1. Inception phase/Hernieuwde opdracht.docx
+++ b/Barroc IT - Documentatie/Santino/1. Inception phase/Hernieuwde opdracht.docx
@@ -580,17 +580,36 @@
                                   </w:rPr>
                                   <w:t xml:space="preserve">email: </w:t>
                                 </w:r>
-                                <w:hyperlink r:id="rId9" w:history="1">
-                                  <w:r>
-                                    <w:rPr>
-                                      <w:rStyle w:val="Hyperlink"/>
-                                      <w:sz w:val="24"/>
-                                      <w:szCs w:val="24"/>
-                                      <w:lang w:val="nl-NL"/>
-                                    </w:rPr>
-                                    <w:t>sb92575@edu.rocwb.nl</w:t>
-                                  </w:r>
-                                </w:hyperlink>
+                                <w:r>
+                                  <w:fldChar w:fldCharType="begin"/>
+                                </w:r>
+                                <w:r>
+                                  <w:rPr>
+                                    <w:lang w:val="nl-NL"/>
+                                  </w:rPr>
+                                  <w:instrText xml:space="preserve"> HYPERLINK "mailto:sb92575@edu.rocwb.nl" </w:instrText>
+                                </w:r>
+                                <w:r>
+                                  <w:fldChar w:fldCharType="separate"/>
+                                </w:r>
+                                <w:r>
+                                  <w:rPr>
+                                    <w:rStyle w:val="Hyperlink"/>
+                                    <w:sz w:val="24"/>
+                                    <w:szCs w:val="24"/>
+                                    <w:lang w:val="nl-NL"/>
+                                  </w:rPr>
+                                  <w:t>sb92575@edu.rocwb.nl</w:t>
+                                </w:r>
+                                <w:r>
+                                  <w:rPr>
+                                    <w:rStyle w:val="Hyperlink"/>
+                                    <w:sz w:val="24"/>
+                                    <w:szCs w:val="24"/>
+                                    <w:lang w:val="nl-NL"/>
+                                  </w:rPr>
+                                  <w:fldChar w:fldCharType="end"/>
+                                </w:r>
                                 <w:r>
                                   <w:rPr>
                                     <w:color w:val="FFFFFF" w:themeColor="background1"/>
@@ -929,17 +948,36 @@
                             </w:rPr>
                             <w:t xml:space="preserve">email: </w:t>
                           </w:r>
-                          <w:hyperlink r:id="rId10" w:history="1">
-                            <w:r>
-                              <w:rPr>
-                                <w:rStyle w:val="Hyperlink"/>
-                                <w:sz w:val="24"/>
-                                <w:szCs w:val="24"/>
-                                <w:lang w:val="nl-NL"/>
-                              </w:rPr>
-                              <w:t>sb92575@edu.rocwb.nl</w:t>
-                            </w:r>
-                          </w:hyperlink>
+                          <w:r>
+                            <w:fldChar w:fldCharType="begin"/>
+                          </w:r>
+                          <w:r>
+                            <w:rPr>
+                              <w:lang w:val="nl-NL"/>
+                            </w:rPr>
+                            <w:instrText xml:space="preserve"> HYPERLINK "mailto:sb92575@edu.rocwb.nl" </w:instrText>
+                          </w:r>
+                          <w:r>
+                            <w:fldChar w:fldCharType="separate"/>
+                          </w:r>
+                          <w:r>
+                            <w:rPr>
+                              <w:rStyle w:val="Hyperlink"/>
+                              <w:sz w:val="24"/>
+                              <w:szCs w:val="24"/>
+                              <w:lang w:val="nl-NL"/>
+                            </w:rPr>
+                            <w:t>sb92575@edu.rocwb.nl</w:t>
+                          </w:r>
+                          <w:r>
+                            <w:rPr>
+                              <w:rStyle w:val="Hyperlink"/>
+                              <w:sz w:val="24"/>
+                              <w:szCs w:val="24"/>
+                              <w:lang w:val="nl-NL"/>
+                            </w:rPr>
+                            <w:fldChar w:fldCharType="end"/>
+                          </w:r>
                           <w:r>
                             <w:rPr>
                               <w:color w:val="FFFFFF" w:themeColor="background1"/>
@@ -1115,6 +1153,8 @@
           <w:r>
             <w:t>Inhoudsopgave</w:t>
           </w:r>
+          <w:bookmarkStart w:id="0" w:name="_GoBack"/>
+          <w:bookmarkEnd w:id="0"/>
         </w:p>
         <w:p>
           <w:pPr>
@@ -1137,7 +1177,7 @@
           <w:r>
             <w:fldChar w:fldCharType="separate"/>
           </w:r>
-          <w:hyperlink w:anchor="_Toc432155050" w:history="1">
+          <w:hyperlink w:anchor="_Toc432498076" w:history="1">
             <w:r>
               <w:rPr>
                 <w:rStyle w:val="Hyperlink"/>
@@ -1164,7 +1204,7 @@
                 <w:noProof/>
                 <w:webHidden/>
               </w:rPr>
-              <w:instrText xml:space="preserve"> PAGEREF _Toc432155050 \h </w:instrText>
+              <w:instrText xml:space="preserve"> PAGEREF _Toc432498076 \h </w:instrText>
             </w:r>
             <w:r>
               <w:rPr>
@@ -1184,7 +1224,7 @@
                 <w:noProof/>
                 <w:webHidden/>
               </w:rPr>
-              <w:t>3</w:t>
+              <w:t>2</w:t>
             </w:r>
             <w:r>
               <w:rPr>
@@ -1207,12 +1247,11 @@
               <w:lang w:eastAsia="nl-NL"/>
             </w:rPr>
           </w:pPr>
-          <w:hyperlink w:anchor="_Toc432155051" w:history="1">
+          <w:hyperlink w:anchor="_Toc432498077" w:history="1">
             <w:r>
               <w:rPr>
                 <w:rStyle w:val="Hyperlink"/>
                 <w:noProof/>
-                <w:lang w:val="en-US"/>
               </w:rPr>
               <w:t>Afspraken</w:t>
             </w:r>
@@ -1235,7 +1274,7 @@
                 <w:noProof/>
                 <w:webHidden/>
               </w:rPr>
-              <w:instrText xml:space="preserve"> PAGEREF _Toc432155051 \h </w:instrText>
+              <w:instrText xml:space="preserve"> PAGEREF _Toc432498077 \h </w:instrText>
             </w:r>
             <w:r>
               <w:rPr>
@@ -1255,7 +1294,7 @@
                 <w:noProof/>
                 <w:webHidden/>
               </w:rPr>
-              <w:t>3</w:t>
+              <w:t>2</w:t>
             </w:r>
             <w:r>
               <w:rPr>
@@ -1278,12 +1317,11 @@
               <w:lang w:eastAsia="nl-NL"/>
             </w:rPr>
           </w:pPr>
-          <w:hyperlink w:anchor="_Toc432155052" w:history="1">
+          <w:hyperlink w:anchor="_Toc432498078" w:history="1">
             <w:r>
               <w:rPr>
                 <w:rStyle w:val="Hyperlink"/>
                 <w:noProof/>
-                <w:lang w:val="en-US"/>
               </w:rPr>
               <w:t>Inloggen</w:t>
             </w:r>
@@ -1306,7 +1344,7 @@
                 <w:noProof/>
                 <w:webHidden/>
               </w:rPr>
-              <w:instrText xml:space="preserve"> PAGEREF _Toc432155052 \h </w:instrText>
+              <w:instrText xml:space="preserve"> PAGEREF _Toc432498078 \h </w:instrText>
             </w:r>
             <w:r>
               <w:rPr>
@@ -1326,7 +1364,7 @@
                 <w:noProof/>
                 <w:webHidden/>
               </w:rPr>
-              <w:t>3</w:t>
+              <w:t>2</w:t>
             </w:r>
             <w:r>
               <w:rPr>
@@ -1349,7 +1387,7 @@
               <w:lang w:eastAsia="nl-NL"/>
             </w:rPr>
           </w:pPr>
-          <w:hyperlink w:anchor="_Toc432155053" w:history="1">
+          <w:hyperlink w:anchor="_Toc432498079" w:history="1">
             <w:r>
               <w:rPr>
                 <w:rStyle w:val="Hyperlink"/>
@@ -1376,7 +1414,7 @@
                 <w:noProof/>
                 <w:webHidden/>
               </w:rPr>
-              <w:instrText xml:space="preserve"> PAGEREF _Toc432155053 \h </w:instrText>
+              <w:instrText xml:space="preserve"> PAGEREF _Toc432498079 \h </w:instrText>
             </w:r>
             <w:r>
               <w:rPr>
@@ -1396,7 +1434,7 @@
                 <w:noProof/>
                 <w:webHidden/>
               </w:rPr>
-              <w:t>3</w:t>
+              <w:t>2</w:t>
             </w:r>
             <w:r>
               <w:rPr>
@@ -1419,13 +1457,13 @@
               <w:lang w:eastAsia="nl-NL"/>
             </w:rPr>
           </w:pPr>
-          <w:hyperlink w:anchor="_Toc432155054" w:history="1">
+          <w:hyperlink w:anchor="_Toc432498080" w:history="1">
             <w:r>
               <w:rPr>
                 <w:rStyle w:val="Hyperlink"/>
                 <w:noProof/>
               </w:rPr>
-              <w:t>Facturen</w:t>
+              <w:t>Klanten</w:t>
             </w:r>
             <w:r>
               <w:rPr>
@@ -1446,7 +1484,7 @@
                 <w:noProof/>
                 <w:webHidden/>
               </w:rPr>
-              <w:instrText xml:space="preserve"> PAGEREF _Toc432155054 \h </w:instrText>
+              <w:instrText xml:space="preserve"> PAGEREF _Toc432498080 \h </w:instrText>
             </w:r>
             <w:r>
               <w:rPr>
@@ -1466,7 +1504,7 @@
                 <w:noProof/>
                 <w:webHidden/>
               </w:rPr>
-              <w:t>3</w:t>
+              <w:t>2</w:t>
             </w:r>
             <w:r>
               <w:rPr>
@@ -1489,13 +1527,13 @@
               <w:lang w:eastAsia="nl-NL"/>
             </w:rPr>
           </w:pPr>
-          <w:hyperlink w:anchor="_Toc432155055" w:history="1">
+          <w:hyperlink w:anchor="_Toc432498081" w:history="1">
             <w:r>
               <w:rPr>
                 <w:rStyle w:val="Hyperlink"/>
                 <w:noProof/>
               </w:rPr>
-              <w:t>Projecten</w:t>
+              <w:t>Facturen</w:t>
             </w:r>
             <w:r>
               <w:rPr>
@@ -1516,7 +1554,7 @@
                 <w:noProof/>
                 <w:webHidden/>
               </w:rPr>
-              <w:instrText xml:space="preserve"> PAGEREF _Toc432155055 \h </w:instrText>
+              <w:instrText xml:space="preserve"> PAGEREF _Toc432498081 \h </w:instrText>
             </w:r>
             <w:r>
               <w:rPr>
@@ -1536,7 +1574,7 @@
                 <w:noProof/>
                 <w:webHidden/>
               </w:rPr>
-              <w:t>3</w:t>
+              <w:t>2</w:t>
             </w:r>
             <w:r>
               <w:rPr>
@@ -1559,12 +1597,82 @@
               <w:lang w:eastAsia="nl-NL"/>
             </w:rPr>
           </w:pPr>
-          <w:hyperlink w:anchor="_Toc432155056" w:history="1">
+          <w:hyperlink w:anchor="_Toc432498082" w:history="1">
             <w:r>
               <w:rPr>
                 <w:rStyle w:val="Hyperlink"/>
                 <w:noProof/>
               </w:rPr>
+              <w:t>Projecten</w:t>
+            </w:r>
+            <w:r>
+              <w:rPr>
+                <w:noProof/>
+                <w:webHidden/>
+              </w:rPr>
+              <w:tab/>
+            </w:r>
+            <w:r>
+              <w:rPr>
+                <w:noProof/>
+                <w:webHidden/>
+              </w:rPr>
+              <w:fldChar w:fldCharType="begin"/>
+            </w:r>
+            <w:r>
+              <w:rPr>
+                <w:noProof/>
+                <w:webHidden/>
+              </w:rPr>
+              <w:instrText xml:space="preserve"> PAGEREF _Toc432498082 \h </w:instrText>
+            </w:r>
+            <w:r>
+              <w:rPr>
+                <w:noProof/>
+                <w:webHidden/>
+              </w:rPr>
+            </w:r>
+            <w:r>
+              <w:rPr>
+                <w:noProof/>
+                <w:webHidden/>
+              </w:rPr>
+              <w:fldChar w:fldCharType="separate"/>
+            </w:r>
+            <w:r>
+              <w:rPr>
+                <w:noProof/>
+                <w:webHidden/>
+              </w:rPr>
+              <w:t>2</w:t>
+            </w:r>
+            <w:r>
+              <w:rPr>
+                <w:noProof/>
+                <w:webHidden/>
+              </w:rPr>
+              <w:fldChar w:fldCharType="end"/>
+            </w:r>
+          </w:hyperlink>
+        </w:p>
+        <w:p>
+          <w:pPr>
+            <w:pStyle w:val="TOC3"/>
+            <w:tabs>
+              <w:tab w:val="right" w:leader="dot" w:pos="9062"/>
+            </w:tabs>
+            <w:rPr>
+              <w:rFonts w:eastAsiaTheme="minorEastAsia"/>
+              <w:noProof/>
+              <w:lang w:eastAsia="nl-NL"/>
+            </w:rPr>
+          </w:pPr>
+          <w:hyperlink w:anchor="_Toc432498083" w:history="1">
+            <w:r>
+              <w:rPr>
+                <w:rStyle w:val="Hyperlink"/>
+                <w:noProof/>
+              </w:rPr>
               <w:t>Agenda</w:t>
             </w:r>
             <w:r>
@@ -1586,7 +1694,7 @@
                 <w:noProof/>
                 <w:webHidden/>
               </w:rPr>
-              <w:instrText xml:space="preserve"> PAGEREF _Toc432155056 \h </w:instrText>
+              <w:instrText xml:space="preserve"> PAGEREF _Toc432498083 \h </w:instrText>
             </w:r>
             <w:r>
               <w:rPr>
@@ -1606,7 +1714,7 @@
                 <w:noProof/>
                 <w:webHidden/>
               </w:rPr>
-              <w:t>3</w:t>
+              <w:t>2</w:t>
             </w:r>
             <w:r>
               <w:rPr>
@@ -1629,7 +1737,7 @@
               <w:lang w:eastAsia="nl-NL"/>
             </w:rPr>
           </w:pPr>
-          <w:hyperlink w:anchor="_Toc432155057" w:history="1">
+          <w:hyperlink w:anchor="_Toc432498084" w:history="1">
             <w:r>
               <w:rPr>
                 <w:rStyle w:val="Hyperlink"/>
@@ -1656,7 +1764,7 @@
                 <w:noProof/>
                 <w:webHidden/>
               </w:rPr>
-              <w:instrText xml:space="preserve"> PAGEREF _Toc432155057 \h </w:instrText>
+              <w:instrText xml:space="preserve"> PAGEREF _Toc432498084 \h </w:instrText>
             </w:r>
             <w:r>
               <w:rPr>
@@ -1699,7 +1807,7 @@
               <w:lang w:eastAsia="nl-NL"/>
             </w:rPr>
           </w:pPr>
-          <w:hyperlink w:anchor="_Toc432155058" w:history="1">
+          <w:hyperlink w:anchor="_Toc432498085" w:history="1">
             <w:r>
               <w:rPr>
                 <w:rStyle w:val="Hyperlink"/>
@@ -1726,7 +1834,7 @@
                 <w:noProof/>
                 <w:webHidden/>
               </w:rPr>
-              <w:instrText xml:space="preserve"> PAGEREF _Toc432155058 \h </w:instrText>
+              <w:instrText xml:space="preserve"> PAGEREF _Toc432498085 \h </w:instrText>
             </w:r>
             <w:r>
               <w:rPr>
@@ -1769,13 +1877,13 @@
               <w:lang w:eastAsia="nl-NL"/>
             </w:rPr>
           </w:pPr>
-          <w:hyperlink w:anchor="_Toc432155059" w:history="1">
+          <w:hyperlink w:anchor="_Toc432498086" w:history="1">
             <w:r>
               <w:rPr>
                 <w:rStyle w:val="Hyperlink"/>
                 <w:noProof/>
               </w:rPr>
-              <w:t>integratie</w:t>
+              <w:t>Integratie</w:t>
             </w:r>
             <w:r>
               <w:rPr>
@@ -1796,7 +1904,7 @@
                 <w:noProof/>
                 <w:webHidden/>
               </w:rPr>
-              <w:instrText xml:space="preserve"> PAGEREF _Toc432155059 \h </w:instrText>
+              <w:instrText xml:space="preserve"> PAGEREF _Toc432498086 \h </w:instrText>
             </w:r>
             <w:r>
               <w:rPr>
@@ -1839,7 +1947,7 @@
               <w:lang w:eastAsia="nl-NL"/>
             </w:rPr>
           </w:pPr>
-          <w:hyperlink w:anchor="_Toc432155060" w:history="1">
+          <w:hyperlink w:anchor="_Toc432498087" w:history="1">
             <w:r>
               <w:rPr>
                 <w:rStyle w:val="Hyperlink"/>
@@ -1866,7 +1974,7 @@
                 <w:noProof/>
                 <w:webHidden/>
               </w:rPr>
-              <w:instrText xml:space="preserve"> PAGEREF _Toc432155060 \h </w:instrText>
+              <w:instrText xml:space="preserve"> PAGEREF _Toc432498087 \h </w:instrText>
             </w:r>
             <w:r>
               <w:rPr>
@@ -1909,7 +2017,7 @@
               <w:lang w:eastAsia="nl-NL"/>
             </w:rPr>
           </w:pPr>
-          <w:hyperlink w:anchor="_Toc432155061" w:history="1">
+          <w:hyperlink w:anchor="_Toc432498088" w:history="1">
             <w:r>
               <w:rPr>
                 <w:rStyle w:val="Hyperlink"/>
@@ -1936,7 +2044,7 @@
                 <w:noProof/>
                 <w:webHidden/>
               </w:rPr>
-              <w:instrText xml:space="preserve"> PAGEREF _Toc432155061 \h </w:instrText>
+              <w:instrText xml:space="preserve"> PAGEREF _Toc432498088 \h </w:instrText>
             </w:r>
             <w:r>
               <w:rPr>
@@ -1979,7 +2087,7 @@
               <w:lang w:eastAsia="nl-NL"/>
             </w:rPr>
           </w:pPr>
-          <w:hyperlink w:anchor="_Toc432155062" w:history="1">
+          <w:hyperlink w:anchor="_Toc432498089" w:history="1">
             <w:r>
               <w:rPr>
                 <w:rStyle w:val="Hyperlink"/>
@@ -2006,7 +2114,7 @@
                 <w:noProof/>
                 <w:webHidden/>
               </w:rPr>
-              <w:instrText xml:space="preserve"> PAGEREF _Toc432155062 \h </w:instrText>
+              <w:instrText xml:space="preserve"> PAGEREF _Toc432498089 \h </w:instrText>
             </w:r>
             <w:r>
               <w:rPr>
@@ -2049,7 +2157,7 @@
               <w:lang w:eastAsia="nl-NL"/>
             </w:rPr>
           </w:pPr>
-          <w:hyperlink w:anchor="_Toc432155063" w:history="1">
+          <w:hyperlink w:anchor="_Toc432498090" w:history="1">
             <w:r>
               <w:rPr>
                 <w:rStyle w:val="Hyperlink"/>
@@ -2076,7 +2184,7 @@
                 <w:noProof/>
                 <w:webHidden/>
               </w:rPr>
-              <w:instrText xml:space="preserve"> PAGEREF _Toc432155063 \h </w:instrText>
+              <w:instrText xml:space="preserve"> PAGEREF _Toc432498090 \h </w:instrText>
             </w:r>
             <w:r>
               <w:rPr>
@@ -2119,7 +2227,7 @@
               <w:lang w:eastAsia="nl-NL"/>
             </w:rPr>
           </w:pPr>
-          <w:hyperlink w:anchor="_Toc432155064" w:history="1">
+          <w:hyperlink w:anchor="_Toc432498091" w:history="1">
             <w:r>
               <w:rPr>
                 <w:rStyle w:val="Hyperlink"/>
@@ -2146,7 +2254,7 @@
                 <w:noProof/>
                 <w:webHidden/>
               </w:rPr>
-              <w:instrText xml:space="preserve"> PAGEREF _Toc432155064 \h </w:instrText>
+              <w:instrText xml:space="preserve"> PAGEREF _Toc432498091 \h </w:instrText>
             </w:r>
             <w:r>
               <w:rPr>
@@ -2196,12 +2304,12 @@
       <w:r>
         <w:br w:type="column"/>
       </w:r>
-      <w:bookmarkStart w:id="0" w:name="_Toc432155050"/>
+      <w:bookmarkStart w:id="1" w:name="_Toc432498076"/>
       <w:r>
         <w:lastRenderedPageBreak/>
         <w:t>Inleiding</w:t>
       </w:r>
-      <w:bookmarkEnd w:id="0"/>
+      <w:bookmarkEnd w:id="1"/>
     </w:p>
     <w:p/>
     <w:p>
@@ -2230,13 +2338,7 @@
         <w:t xml:space="preserve">orgen dat iedereen hetzelfde bestand gebruikt bij BarrocIT. Momenteel is het zo dat er 2 of meer verschillende programma’s gebruikt worden. Dit zorgt ervoor dat de ene afdeling </w:t>
       </w:r>
       <w:r>
-        <w:t xml:space="preserve">de </w:t>
-      </w:r>
-      <w:r>
-        <w:t>bestanden</w:t>
-      </w:r>
-      <w:r>
-        <w:t xml:space="preserve"> van de</w:t>
+        <w:t>de bestanden van de</w:t>
       </w:r>
       <w:r>
         <w:t xml:space="preserve"> andere afdeling</w:t>
@@ -2250,8 +2352,6 @@
       <w:r>
         <w:t>niet kunnen</w:t>
       </w:r>
-      <w:bookmarkStart w:id="1" w:name="_GoBack"/>
-      <w:bookmarkEnd w:id="1"/>
       <w:r>
         <w:t xml:space="preserve"> gebruiken. Met als gevolg dataverlies. </w:t>
       </w:r>
@@ -2262,7 +2362,7 @@
       <w:pPr>
         <w:pStyle w:val="Heading1"/>
       </w:pPr>
-      <w:bookmarkStart w:id="2" w:name="_Toc432155051"/>
+      <w:bookmarkStart w:id="2" w:name="_Toc432498077"/>
       <w:r>
         <w:t>Afspraken</w:t>
       </w:r>
@@ -2273,7 +2373,7 @@
       <w:pPr>
         <w:pStyle w:val="Heading2"/>
       </w:pPr>
-      <w:bookmarkStart w:id="3" w:name="_Toc432155052"/>
+      <w:bookmarkStart w:id="3" w:name="_Toc432498078"/>
       <w:r>
         <w:t>Inloggen</w:t>
       </w:r>
@@ -2355,7 +2455,7 @@
       <w:pPr>
         <w:pStyle w:val="Heading2"/>
       </w:pPr>
-      <w:bookmarkStart w:id="4" w:name="_Toc432155053"/>
+      <w:bookmarkStart w:id="4" w:name="_Toc432498079"/>
       <w:r>
         <w:t>Hoofdscherm</w:t>
       </w:r>
@@ -2423,6 +2523,59 @@
     </w:p>
     <w:p>
       <w:pPr>
+        <w:pStyle w:val="Heading3"/>
+      </w:pPr>
+      <w:bookmarkStart w:id="5" w:name="_Toc432081174"/>
+      <w:bookmarkStart w:id="6" w:name="_Toc432498080"/>
+      <w:r>
+        <w:t>Klanten</w:t>
+      </w:r>
+      <w:bookmarkEnd w:id="5"/>
+      <w:bookmarkEnd w:id="6"/>
+    </w:p>
+    <w:p>
+      <w:r>
+        <w:t>Bij dit tabblad staat de data van BarrocIT.</w:t>
+      </w:r>
+    </w:p>
+    <w:p>
+      <w:pPr>
+        <w:pStyle w:val="ListParagraph"/>
+        <w:numPr>
+          <w:ilvl w:val="0"/>
+          <w:numId w:val="5"/>
+        </w:numPr>
+      </w:pPr>
+      <w:r>
+        <w:t>Hier moet een knop staan met sorteren.</w:t>
+      </w:r>
+    </w:p>
+    <w:p>
+      <w:pPr>
+        <w:pStyle w:val="ListParagraph"/>
+        <w:numPr>
+          <w:ilvl w:val="1"/>
+          <w:numId w:val="5"/>
+        </w:numPr>
+      </w:pPr>
+      <w:r>
+        <w:t>Sorteren op naam</w:t>
+      </w:r>
+    </w:p>
+    <w:p>
+      <w:pPr>
+        <w:pStyle w:val="ListParagraph"/>
+        <w:numPr>
+          <w:ilvl w:val="1"/>
+          <w:numId w:val="5"/>
+        </w:numPr>
+      </w:pPr>
+      <w:r>
+        <w:t>Sorteren op datum</w:t>
+      </w:r>
+    </w:p>
+    <w:p>
+      <w:pPr>
         <w:pStyle w:val="ListParagraph"/>
         <w:ind w:left="1440"/>
       </w:pPr>
@@ -2431,11 +2584,11 @@
       <w:pPr>
         <w:pStyle w:val="Heading3"/>
       </w:pPr>
-      <w:bookmarkStart w:id="5" w:name="_Toc432155054"/>
+      <w:bookmarkStart w:id="7" w:name="_Toc432498081"/>
       <w:r>
         <w:t>Facturen</w:t>
       </w:r>
-      <w:bookmarkEnd w:id="5"/>
+      <w:bookmarkEnd w:id="7"/>
     </w:p>
     <w:p>
       <w:r>
@@ -2463,14 +2616,14 @@
       <w:pPr>
         <w:pStyle w:val="Heading3"/>
       </w:pPr>
-      <w:bookmarkStart w:id="6" w:name="_Toc432155055"/>
+      <w:bookmarkStart w:id="8" w:name="_Toc432498082"/>
       <w:r>
         <w:t>P</w:t>
       </w:r>
       <w:r>
         <w:t>rojecten</w:t>
       </w:r>
-      <w:bookmarkEnd w:id="6"/>
+      <w:bookmarkEnd w:id="8"/>
       <w:r>
         <w:t xml:space="preserve"> </w:t>
       </w:r>
@@ -2508,11 +2661,11 @@
       <w:pPr>
         <w:pStyle w:val="Heading3"/>
       </w:pPr>
-      <w:bookmarkStart w:id="7" w:name="_Toc432155056"/>
+      <w:bookmarkStart w:id="9" w:name="_Toc432498083"/>
       <w:r>
         <w:t>Agenda</w:t>
       </w:r>
-      <w:bookmarkEnd w:id="7"/>
+      <w:bookmarkEnd w:id="9"/>
     </w:p>
     <w:p>
       <w:r>
@@ -2528,6 +2681,7 @@
         </w:numPr>
       </w:pPr>
       <w:r>
+        <w:lastRenderedPageBreak/>
         <w:t>Hier moet een afspraak aan de kalender toe kunnen voegen</w:t>
       </w:r>
       <w:r>
@@ -2543,12 +2697,12 @@
       <w:pPr>
         <w:pStyle w:val="Heading2"/>
       </w:pPr>
-      <w:bookmarkStart w:id="8" w:name="_Toc432155057"/>
+      <w:bookmarkStart w:id="10" w:name="_Toc432498084"/>
       <w:r>
         <w:lastRenderedPageBreak/>
         <w:t>Taal</w:t>
       </w:r>
-      <w:bookmarkEnd w:id="8"/>
+      <w:bookmarkEnd w:id="10"/>
     </w:p>
     <w:p>
       <w:pPr>
@@ -2584,11 +2738,11 @@
       <w:pPr>
         <w:pStyle w:val="Heading2"/>
       </w:pPr>
-      <w:bookmarkStart w:id="9" w:name="_Toc432155058"/>
+      <w:bookmarkStart w:id="11" w:name="_Toc432498085"/>
       <w:r>
         <w:t>Gebruikersomgeving</w:t>
       </w:r>
-      <w:bookmarkEnd w:id="9"/>
+      <w:bookmarkEnd w:id="11"/>
     </w:p>
     <w:p>
       <w:pPr>
@@ -2618,14 +2772,14 @@
       <w:pPr>
         <w:pStyle w:val="Heading2"/>
       </w:pPr>
-      <w:bookmarkStart w:id="10" w:name="_Toc432155059"/>
+      <w:bookmarkStart w:id="12" w:name="_Toc432498086"/>
       <w:r>
         <w:t>I</w:t>
       </w:r>
       <w:r>
         <w:t>ntegratie</w:t>
       </w:r>
-      <w:bookmarkEnd w:id="10"/>
+      <w:bookmarkEnd w:id="12"/>
     </w:p>
     <w:p>
       <w:pPr>
@@ -2643,11 +2797,11 @@
       <w:pPr>
         <w:pStyle w:val="Heading2"/>
       </w:pPr>
-      <w:bookmarkStart w:id="11" w:name="_Toc432155060"/>
+      <w:bookmarkStart w:id="13" w:name="_Toc432498087"/>
       <w:r>
         <w:t>Project beëindiging</w:t>
       </w:r>
-      <w:bookmarkEnd w:id="11"/>
+      <w:bookmarkEnd w:id="13"/>
     </w:p>
     <w:p>
       <w:pPr>
@@ -2665,11 +2819,11 @@
       <w:pPr>
         <w:pStyle w:val="Heading2"/>
       </w:pPr>
-      <w:bookmarkStart w:id="12" w:name="_Toc432155061"/>
+      <w:bookmarkStart w:id="14" w:name="_Toc432498088"/>
       <w:r>
         <w:t>Klant-projecten</w:t>
       </w:r>
-      <w:bookmarkEnd w:id="12"/>
+      <w:bookmarkEnd w:id="14"/>
     </w:p>
     <w:p>
       <w:pPr>
@@ -2704,11 +2858,11 @@
       <w:pPr>
         <w:pStyle w:val="Heading2"/>
       </w:pPr>
-      <w:bookmarkStart w:id="13" w:name="_Toc432155062"/>
+      <w:bookmarkStart w:id="15" w:name="_Toc432498089"/>
       <w:r>
         <w:t>Betalingsmogelijkheden</w:t>
       </w:r>
-      <w:bookmarkEnd w:id="13"/>
+      <w:bookmarkEnd w:id="15"/>
     </w:p>
     <w:p>
       <w:pPr>
@@ -2738,11 +2892,11 @@
       <w:pPr>
         <w:pStyle w:val="Heading2"/>
       </w:pPr>
-      <w:bookmarkStart w:id="14" w:name="_Toc432155063"/>
+      <w:bookmarkStart w:id="16" w:name="_Toc432498090"/>
       <w:r>
         <w:t>Applicatie</w:t>
       </w:r>
-      <w:bookmarkEnd w:id="14"/>
+      <w:bookmarkEnd w:id="16"/>
     </w:p>
     <w:p>
       <w:pPr>
@@ -2760,11 +2914,11 @@
       <w:pPr>
         <w:pStyle w:val="Heading2"/>
       </w:pPr>
-      <w:bookmarkStart w:id="15" w:name="_Toc432155064"/>
+      <w:bookmarkStart w:id="17" w:name="_Toc432498091"/>
       <w:r>
         <w:t>Overige</w:t>
       </w:r>
-      <w:bookmarkEnd w:id="15"/>
+      <w:bookmarkEnd w:id="17"/>
     </w:p>
     <w:p>
       <w:pPr>
@@ -2794,7 +2948,7 @@
     </w:p>
     <w:p/>
     <w:sectPr>
-      <w:footerReference w:type="default" r:id="rId11"/>
+      <w:footerReference w:type="default" r:id="rId9"/>
       <w:pgSz w:w="11906" w:h="16838"/>
       <w:pgMar w:top="1417" w:right="1417" w:bottom="1417" w:left="1417" w:header="708" w:footer="708" w:gutter="0"/>
       <w:pgNumType w:start="0"/>
@@ -2874,7 +3028,7 @@
             <w:bCs/>
             <w:noProof/>
           </w:rPr>
-          <w:t>3</w:t>
+          <w:t>4</w:t>
         </w:r>
         <w:r>
           <w:rPr>
@@ -5455,7 +5609,7 @@
 </file>
 
 <file path=customXml/itemProps2.xml><?xml version="1.0" encoding="utf-8"?>
-<ds:datastoreItem xmlns:ds="http://schemas.openxmlformats.org/officeDocument/2006/customXml" ds:itemID="{413A57D9-923D-40EE-8580-BA6B11C15428}">
+<ds:datastoreItem xmlns:ds="http://schemas.openxmlformats.org/officeDocument/2006/customXml" ds:itemID="{379452C3-5A0D-4A97-A4F5-2E549A3A689A}">
   <ds:schemaRefs>
     <ds:schemaRef ds:uri="http://schemas.openxmlformats.org/officeDocument/2006/bibliography"/>
   </ds:schemaRefs>

</xml_diff>

<commit_message>
meerdere dingen online gegooid
persoonlijke aftekenlijst
hernieuwde opdracht
functionele test
technische test
code customers
</commit_message>
<xml_diff>
--- a/Barroc IT - Documentatie/Santino/1. Inception phase/Hernieuwde opdracht.docx
+++ b/Barroc IT - Documentatie/Santino/1. Inception phase/Hernieuwde opdracht.docx
@@ -186,25 +186,7 @@
                                           <w:sz w:val="36"/>
                                           <w:szCs w:val="36"/>
                                         </w:rPr>
-                                        <w:t>barroc</w:t>
-                                      </w:r>
-                                      <w:r>
-                                        <w:rPr>
-                                          <w:caps/>
-                                          <w:color w:val="44546A" w:themeColor="text2"/>
-                                          <w:sz w:val="36"/>
-                                          <w:szCs w:val="36"/>
-                                        </w:rPr>
-                                        <w:t xml:space="preserve"> </w:t>
-                                      </w:r>
-                                      <w:r>
-                                        <w:rPr>
-                                          <w:caps/>
-                                          <w:color w:val="44546A" w:themeColor="text2"/>
-                                          <w:sz w:val="36"/>
-                                          <w:szCs w:val="36"/>
-                                        </w:rPr>
-                                        <w:t>it</w:t>
+                                        <w:t>barrocit</w:t>
                                       </w:r>
                                     </w:p>
                                   </w:sdtContent>
@@ -307,25 +289,7 @@
                                     <w:sz w:val="36"/>
                                     <w:szCs w:val="36"/>
                                   </w:rPr>
-                                  <w:t>barroc</w:t>
-                                </w:r>
-                                <w:r>
-                                  <w:rPr>
-                                    <w:caps/>
-                                    <w:color w:val="44546A" w:themeColor="text2"/>
-                                    <w:sz w:val="36"/>
-                                    <w:szCs w:val="36"/>
-                                  </w:rPr>
-                                  <w:t xml:space="preserve"> </w:t>
-                                </w:r>
-                                <w:r>
-                                  <w:rPr>
-                                    <w:caps/>
-                                    <w:color w:val="44546A" w:themeColor="text2"/>
-                                    <w:sz w:val="36"/>
-                                    <w:szCs w:val="36"/>
-                                  </w:rPr>
-                                  <w:t>it</w:t>
+                                  <w:t>barrocit</w:t>
                                 </w:r>
                               </w:p>
                             </w:sdtContent>
@@ -580,36 +544,17 @@
                                   </w:rPr>
                                   <w:t xml:space="preserve">email: </w:t>
                                 </w:r>
-                                <w:r>
-                                  <w:fldChar w:fldCharType="begin"/>
-                                </w:r>
-                                <w:r>
-                                  <w:rPr>
-                                    <w:lang w:val="nl-NL"/>
-                                  </w:rPr>
-                                  <w:instrText xml:space="preserve"> HYPERLINK "mailto:sb92575@edu.rocwb.nl" </w:instrText>
-                                </w:r>
-                                <w:r>
-                                  <w:fldChar w:fldCharType="separate"/>
-                                </w:r>
-                                <w:r>
-                                  <w:rPr>
-                                    <w:rStyle w:val="Hyperlink"/>
-                                    <w:sz w:val="24"/>
-                                    <w:szCs w:val="24"/>
-                                    <w:lang w:val="nl-NL"/>
-                                  </w:rPr>
-                                  <w:t>sb92575@edu.rocwb.nl</w:t>
-                                </w:r>
-                                <w:r>
-                                  <w:rPr>
-                                    <w:rStyle w:val="Hyperlink"/>
-                                    <w:sz w:val="24"/>
-                                    <w:szCs w:val="24"/>
-                                    <w:lang w:val="nl-NL"/>
-                                  </w:rPr>
-                                  <w:fldChar w:fldCharType="end"/>
-                                </w:r>
+                                <w:hyperlink r:id="rId9" w:history="1">
+                                  <w:r>
+                                    <w:rPr>
+                                      <w:rStyle w:val="Hyperlink"/>
+                                      <w:sz w:val="24"/>
+                                      <w:szCs w:val="24"/>
+                                      <w:lang w:val="nl-NL"/>
+                                    </w:rPr>
+                                    <w:t>sb92575@edu.rocwb.nl</w:t>
+                                  </w:r>
+                                </w:hyperlink>
                                 <w:r>
                                   <w:rPr>
                                     <w:color w:val="FFFFFF" w:themeColor="background1"/>
@@ -637,6 +582,35 @@
                                   </w:rPr>
                                   <w:tab/>
                                   <w:t>email: F.vankrimpen@rocwb.nl</w:t>
+                                </w:r>
+                              </w:p>
+                              <w:p>
+                                <w:pPr>
+                                  <w:pStyle w:val="NoSpacing"/>
+                                  <w:rPr>
+                                    <w:color w:val="FFFFFF" w:themeColor="background1"/>
+                                    <w:sz w:val="24"/>
+                                    <w:szCs w:val="24"/>
+                                    <w:lang w:val="nl-NL"/>
+                                  </w:rPr>
+                                </w:pPr>
+                                <w:r>
+                                  <w:rPr>
+                                    <w:color w:val="FFFFFF" w:themeColor="background1"/>
+                                    <w:sz w:val="24"/>
+                                    <w:szCs w:val="24"/>
+                                    <w:lang w:val="nl-NL"/>
+                                  </w:rPr>
+                                  <w:t>offertenummer: 1</w:t>
+                                </w:r>
+                                <w:r>
+                                  <w:rPr>
+                                    <w:color w:val="FFFFFF" w:themeColor="background1"/>
+                                    <w:sz w:val="24"/>
+                                    <w:szCs w:val="24"/>
+                                    <w:lang w:val="nl-NL"/>
+                                  </w:rPr>
+                                  <w:tab/>
                                 </w:r>
                               </w:p>
                               <w:p>
@@ -948,36 +922,17 @@
                             </w:rPr>
                             <w:t xml:space="preserve">email: </w:t>
                           </w:r>
-                          <w:r>
-                            <w:fldChar w:fldCharType="begin"/>
-                          </w:r>
-                          <w:r>
-                            <w:rPr>
-                              <w:lang w:val="nl-NL"/>
-                            </w:rPr>
-                            <w:instrText xml:space="preserve"> HYPERLINK "mailto:sb92575@edu.rocwb.nl" </w:instrText>
-                          </w:r>
-                          <w:r>
-                            <w:fldChar w:fldCharType="separate"/>
-                          </w:r>
-                          <w:r>
-                            <w:rPr>
-                              <w:rStyle w:val="Hyperlink"/>
-                              <w:sz w:val="24"/>
-                              <w:szCs w:val="24"/>
-                              <w:lang w:val="nl-NL"/>
-                            </w:rPr>
-                            <w:t>sb92575@edu.rocwb.nl</w:t>
-                          </w:r>
-                          <w:r>
-                            <w:rPr>
-                              <w:rStyle w:val="Hyperlink"/>
-                              <w:sz w:val="24"/>
-                              <w:szCs w:val="24"/>
-                              <w:lang w:val="nl-NL"/>
-                            </w:rPr>
-                            <w:fldChar w:fldCharType="end"/>
-                          </w:r>
+                          <w:hyperlink r:id="rId10" w:history="1">
+                            <w:r>
+                              <w:rPr>
+                                <w:rStyle w:val="Hyperlink"/>
+                                <w:sz w:val="24"/>
+                                <w:szCs w:val="24"/>
+                                <w:lang w:val="nl-NL"/>
+                              </w:rPr>
+                              <w:t>sb92575@edu.rocwb.nl</w:t>
+                            </w:r>
+                          </w:hyperlink>
                           <w:r>
                             <w:rPr>
                               <w:color w:val="FFFFFF" w:themeColor="background1"/>
@@ -1005,6 +960,35 @@
                             </w:rPr>
                             <w:tab/>
                             <w:t>email: F.vankrimpen@rocwb.nl</w:t>
+                          </w:r>
+                        </w:p>
+                        <w:p>
+                          <w:pPr>
+                            <w:pStyle w:val="NoSpacing"/>
+                            <w:rPr>
+                              <w:color w:val="FFFFFF" w:themeColor="background1"/>
+                              <w:sz w:val="24"/>
+                              <w:szCs w:val="24"/>
+                              <w:lang w:val="nl-NL"/>
+                            </w:rPr>
+                          </w:pPr>
+                          <w:r>
+                            <w:rPr>
+                              <w:color w:val="FFFFFF" w:themeColor="background1"/>
+                              <w:sz w:val="24"/>
+                              <w:szCs w:val="24"/>
+                              <w:lang w:val="nl-NL"/>
+                            </w:rPr>
+                            <w:t>offertenummer: 1</w:t>
+                          </w:r>
+                          <w:r>
+                            <w:rPr>
+                              <w:color w:val="FFFFFF" w:themeColor="background1"/>
+                              <w:sz w:val="24"/>
+                              <w:szCs w:val="24"/>
+                              <w:lang w:val="nl-NL"/>
+                            </w:rPr>
+                            <w:tab/>
                           </w:r>
                         </w:p>
                         <w:p>
@@ -1153,8 +1137,6 @@
           <w:r>
             <w:t>Inhoudsopgave</w:t>
           </w:r>
-          <w:bookmarkStart w:id="0" w:name="_GoBack"/>
-          <w:bookmarkEnd w:id="0"/>
         </w:p>
         <w:p>
           <w:pPr>
@@ -1177,7 +1159,7 @@
           <w:r>
             <w:fldChar w:fldCharType="separate"/>
           </w:r>
-          <w:hyperlink w:anchor="_Toc432498076" w:history="1">
+          <w:hyperlink w:anchor="_Toc434222516" w:history="1">
             <w:r>
               <w:rPr>
                 <w:rStyle w:val="Hyperlink"/>
@@ -1204,7 +1186,7 @@
                 <w:noProof/>
                 <w:webHidden/>
               </w:rPr>
-              <w:instrText xml:space="preserve"> PAGEREF _Toc432498076 \h </w:instrText>
+              <w:instrText xml:space="preserve"> PAGEREF _Toc434222516 \h </w:instrText>
             </w:r>
             <w:r>
               <w:rPr>
@@ -1224,7 +1206,7 @@
                 <w:noProof/>
                 <w:webHidden/>
               </w:rPr>
-              <w:t>2</w:t>
+              <w:t>3</w:t>
             </w:r>
             <w:r>
               <w:rPr>
@@ -1247,11 +1229,12 @@
               <w:lang w:eastAsia="nl-NL"/>
             </w:rPr>
           </w:pPr>
-          <w:hyperlink w:anchor="_Toc432498077" w:history="1">
+          <w:hyperlink w:anchor="_Toc434222517" w:history="1">
             <w:r>
               <w:rPr>
                 <w:rStyle w:val="Hyperlink"/>
                 <w:noProof/>
+                <w:lang w:val="en-US"/>
               </w:rPr>
               <w:t>Afspraken</w:t>
             </w:r>
@@ -1274,7 +1257,7 @@
                 <w:noProof/>
                 <w:webHidden/>
               </w:rPr>
-              <w:instrText xml:space="preserve"> PAGEREF _Toc432498077 \h </w:instrText>
+              <w:instrText xml:space="preserve"> PAGEREF _Toc434222517 \h </w:instrText>
             </w:r>
             <w:r>
               <w:rPr>
@@ -1294,7 +1277,7 @@
                 <w:noProof/>
                 <w:webHidden/>
               </w:rPr>
-              <w:t>2</w:t>
+              <w:t>3</w:t>
             </w:r>
             <w:r>
               <w:rPr>
@@ -1317,11 +1300,12 @@
               <w:lang w:eastAsia="nl-NL"/>
             </w:rPr>
           </w:pPr>
-          <w:hyperlink w:anchor="_Toc432498078" w:history="1">
+          <w:hyperlink w:anchor="_Toc434222518" w:history="1">
             <w:r>
               <w:rPr>
                 <w:rStyle w:val="Hyperlink"/>
                 <w:noProof/>
+                <w:lang w:val="en-US"/>
               </w:rPr>
               <w:t>Inloggen</w:t>
             </w:r>
@@ -1344,7 +1328,7 @@
                 <w:noProof/>
                 <w:webHidden/>
               </w:rPr>
-              <w:instrText xml:space="preserve"> PAGEREF _Toc432498078 \h </w:instrText>
+              <w:instrText xml:space="preserve"> PAGEREF _Toc434222518 \h </w:instrText>
             </w:r>
             <w:r>
               <w:rPr>
@@ -1364,7 +1348,7 @@
                 <w:noProof/>
                 <w:webHidden/>
               </w:rPr>
-              <w:t>2</w:t>
+              <w:t>3</w:t>
             </w:r>
             <w:r>
               <w:rPr>
@@ -1387,7 +1371,7 @@
               <w:lang w:eastAsia="nl-NL"/>
             </w:rPr>
           </w:pPr>
-          <w:hyperlink w:anchor="_Toc432498079" w:history="1">
+          <w:hyperlink w:anchor="_Toc434222519" w:history="1">
             <w:r>
               <w:rPr>
                 <w:rStyle w:val="Hyperlink"/>
@@ -1414,7 +1398,7 @@
                 <w:noProof/>
                 <w:webHidden/>
               </w:rPr>
-              <w:instrText xml:space="preserve"> PAGEREF _Toc432498079 \h </w:instrText>
+              <w:instrText xml:space="preserve"> PAGEREF _Toc434222519 \h </w:instrText>
             </w:r>
             <w:r>
               <w:rPr>
@@ -1434,7 +1418,7 @@
                 <w:noProof/>
                 <w:webHidden/>
               </w:rPr>
-              <w:t>2</w:t>
+              <w:t>3</w:t>
             </w:r>
             <w:r>
               <w:rPr>
@@ -1457,13 +1441,27 @@
               <w:lang w:eastAsia="nl-NL"/>
             </w:rPr>
           </w:pPr>
-          <w:hyperlink w:anchor="_Toc432498080" w:history="1">
+          <w:hyperlink w:anchor="_Toc434222520" w:history="1">
             <w:r>
               <w:rPr>
                 <w:rStyle w:val="Hyperlink"/>
                 <w:noProof/>
               </w:rPr>
-              <w:t>Klanten</w:t>
+              <w:t>Kla</w:t>
+            </w:r>
+            <w:r>
+              <w:rPr>
+                <w:rStyle w:val="Hyperlink"/>
+                <w:noProof/>
+              </w:rPr>
+              <w:t>n</w:t>
+            </w:r>
+            <w:r>
+              <w:rPr>
+                <w:rStyle w:val="Hyperlink"/>
+                <w:noProof/>
+              </w:rPr>
+              <w:t>ten</w:t>
             </w:r>
             <w:r>
               <w:rPr>
@@ -1484,7 +1482,7 @@
                 <w:noProof/>
                 <w:webHidden/>
               </w:rPr>
-              <w:instrText xml:space="preserve"> PAGEREF _Toc432498080 \h </w:instrText>
+              <w:instrText xml:space="preserve"> PAGEREF _Toc434222520 \h </w:instrText>
             </w:r>
             <w:r>
               <w:rPr>
@@ -1504,7 +1502,7 @@
                 <w:noProof/>
                 <w:webHidden/>
               </w:rPr>
-              <w:t>2</w:t>
+              <w:t>3</w:t>
             </w:r>
             <w:r>
               <w:rPr>
@@ -1527,7 +1525,7 @@
               <w:lang w:eastAsia="nl-NL"/>
             </w:rPr>
           </w:pPr>
-          <w:hyperlink w:anchor="_Toc432498081" w:history="1">
+          <w:hyperlink w:anchor="_Toc434222521" w:history="1">
             <w:r>
               <w:rPr>
                 <w:rStyle w:val="Hyperlink"/>
@@ -1554,7 +1552,7 @@
                 <w:noProof/>
                 <w:webHidden/>
               </w:rPr>
-              <w:instrText xml:space="preserve"> PAGEREF _Toc432498081 \h </w:instrText>
+              <w:instrText xml:space="preserve"> PAGEREF _Toc434222521 \h </w:instrText>
             </w:r>
             <w:r>
               <w:rPr>
@@ -1574,7 +1572,7 @@
                 <w:noProof/>
                 <w:webHidden/>
               </w:rPr>
-              <w:t>2</w:t>
+              <w:t>3</w:t>
             </w:r>
             <w:r>
               <w:rPr>
@@ -1597,7 +1595,7 @@
               <w:lang w:eastAsia="nl-NL"/>
             </w:rPr>
           </w:pPr>
-          <w:hyperlink w:anchor="_Toc432498082" w:history="1">
+          <w:hyperlink w:anchor="_Toc434222522" w:history="1">
             <w:r>
               <w:rPr>
                 <w:rStyle w:val="Hyperlink"/>
@@ -1624,7 +1622,7 @@
                 <w:noProof/>
                 <w:webHidden/>
               </w:rPr>
-              <w:instrText xml:space="preserve"> PAGEREF _Toc432498082 \h </w:instrText>
+              <w:instrText xml:space="preserve"> PAGEREF _Toc434222522 \h </w:instrText>
             </w:r>
             <w:r>
               <w:rPr>
@@ -1644,7 +1642,7 @@
                 <w:noProof/>
                 <w:webHidden/>
               </w:rPr>
-              <w:t>2</w:t>
+              <w:t>3</w:t>
             </w:r>
             <w:r>
               <w:rPr>
@@ -1667,7 +1665,7 @@
               <w:lang w:eastAsia="nl-NL"/>
             </w:rPr>
           </w:pPr>
-          <w:hyperlink w:anchor="_Toc432498083" w:history="1">
+          <w:hyperlink w:anchor="_Toc434222523" w:history="1">
             <w:r>
               <w:rPr>
                 <w:rStyle w:val="Hyperlink"/>
@@ -1694,7 +1692,7 @@
                 <w:noProof/>
                 <w:webHidden/>
               </w:rPr>
-              <w:instrText xml:space="preserve"> PAGEREF _Toc432498083 \h </w:instrText>
+              <w:instrText xml:space="preserve"> PAGEREF _Toc434222523 \h </w:instrText>
             </w:r>
             <w:r>
               <w:rPr>
@@ -1714,7 +1712,7 @@
                 <w:noProof/>
                 <w:webHidden/>
               </w:rPr>
-              <w:t>2</w:t>
+              <w:t>3</w:t>
             </w:r>
             <w:r>
               <w:rPr>
@@ -1727,7 +1725,7 @@
         </w:p>
         <w:p>
           <w:pPr>
-            <w:pStyle w:val="TOC2"/>
+            <w:pStyle w:val="TOC3"/>
             <w:tabs>
               <w:tab w:val="right" w:leader="dot" w:pos="9062"/>
             </w:tabs>
@@ -1737,7 +1735,7 @@
               <w:lang w:eastAsia="nl-NL"/>
             </w:rPr>
           </w:pPr>
-          <w:hyperlink w:anchor="_Toc432498084" w:history="1">
+          <w:hyperlink w:anchor="_Toc434222524" w:history="1">
             <w:r>
               <w:rPr>
                 <w:rStyle w:val="Hyperlink"/>
@@ -1764,7 +1762,7 @@
                 <w:noProof/>
                 <w:webHidden/>
               </w:rPr>
-              <w:instrText xml:space="preserve"> PAGEREF _Toc432498084 \h </w:instrText>
+              <w:instrText xml:space="preserve"> PAGEREF _Toc434222524 \h </w:instrText>
             </w:r>
             <w:r>
               <w:rPr>
@@ -1797,7 +1795,7 @@
         </w:p>
         <w:p>
           <w:pPr>
-            <w:pStyle w:val="TOC2"/>
+            <w:pStyle w:val="TOC3"/>
             <w:tabs>
               <w:tab w:val="right" w:leader="dot" w:pos="9062"/>
             </w:tabs>
@@ -1807,7 +1805,7 @@
               <w:lang w:eastAsia="nl-NL"/>
             </w:rPr>
           </w:pPr>
-          <w:hyperlink w:anchor="_Toc432498085" w:history="1">
+          <w:hyperlink w:anchor="_Toc434222525" w:history="1">
             <w:r>
               <w:rPr>
                 <w:rStyle w:val="Hyperlink"/>
@@ -1834,7 +1832,7 @@
                 <w:noProof/>
                 <w:webHidden/>
               </w:rPr>
-              <w:instrText xml:space="preserve"> PAGEREF _Toc432498085 \h </w:instrText>
+              <w:instrText xml:space="preserve"> PAGEREF _Toc434222525 \h </w:instrText>
             </w:r>
             <w:r>
               <w:rPr>
@@ -1867,7 +1865,7 @@
         </w:p>
         <w:p>
           <w:pPr>
-            <w:pStyle w:val="TOC2"/>
+            <w:pStyle w:val="TOC3"/>
             <w:tabs>
               <w:tab w:val="right" w:leader="dot" w:pos="9062"/>
             </w:tabs>
@@ -1877,13 +1875,13 @@
               <w:lang w:eastAsia="nl-NL"/>
             </w:rPr>
           </w:pPr>
-          <w:hyperlink w:anchor="_Toc432498086" w:history="1">
+          <w:hyperlink w:anchor="_Toc434222526" w:history="1">
             <w:r>
               <w:rPr>
                 <w:rStyle w:val="Hyperlink"/>
                 <w:noProof/>
               </w:rPr>
-              <w:t>Integratie</w:t>
+              <w:t>integratie</w:t>
             </w:r>
             <w:r>
               <w:rPr>
@@ -1904,7 +1902,7 @@
                 <w:noProof/>
                 <w:webHidden/>
               </w:rPr>
-              <w:instrText xml:space="preserve"> PAGEREF _Toc432498086 \h </w:instrText>
+              <w:instrText xml:space="preserve"> PAGEREF _Toc434222526 \h </w:instrText>
             </w:r>
             <w:r>
               <w:rPr>
@@ -1937,7 +1935,7 @@
         </w:p>
         <w:p>
           <w:pPr>
-            <w:pStyle w:val="TOC2"/>
+            <w:pStyle w:val="TOC3"/>
             <w:tabs>
               <w:tab w:val="right" w:leader="dot" w:pos="9062"/>
             </w:tabs>
@@ -1947,7 +1945,7 @@
               <w:lang w:eastAsia="nl-NL"/>
             </w:rPr>
           </w:pPr>
-          <w:hyperlink w:anchor="_Toc432498087" w:history="1">
+          <w:hyperlink w:anchor="_Toc434222527" w:history="1">
             <w:r>
               <w:rPr>
                 <w:rStyle w:val="Hyperlink"/>
@@ -1974,7 +1972,7 @@
                 <w:noProof/>
                 <w:webHidden/>
               </w:rPr>
-              <w:instrText xml:space="preserve"> PAGEREF _Toc432498087 \h </w:instrText>
+              <w:instrText xml:space="preserve"> PAGEREF _Toc434222527 \h </w:instrText>
             </w:r>
             <w:r>
               <w:rPr>
@@ -2007,7 +2005,7 @@
         </w:p>
         <w:p>
           <w:pPr>
-            <w:pStyle w:val="TOC2"/>
+            <w:pStyle w:val="TOC3"/>
             <w:tabs>
               <w:tab w:val="right" w:leader="dot" w:pos="9062"/>
             </w:tabs>
@@ -2017,7 +2015,7 @@
               <w:lang w:eastAsia="nl-NL"/>
             </w:rPr>
           </w:pPr>
-          <w:hyperlink w:anchor="_Toc432498088" w:history="1">
+          <w:hyperlink w:anchor="_Toc434222528" w:history="1">
             <w:r>
               <w:rPr>
                 <w:rStyle w:val="Hyperlink"/>
@@ -2044,7 +2042,7 @@
                 <w:noProof/>
                 <w:webHidden/>
               </w:rPr>
-              <w:instrText xml:space="preserve"> PAGEREF _Toc432498088 \h </w:instrText>
+              <w:instrText xml:space="preserve"> PAGEREF _Toc434222528 \h </w:instrText>
             </w:r>
             <w:r>
               <w:rPr>
@@ -2077,7 +2075,7 @@
         </w:p>
         <w:p>
           <w:pPr>
-            <w:pStyle w:val="TOC2"/>
+            <w:pStyle w:val="TOC3"/>
             <w:tabs>
               <w:tab w:val="right" w:leader="dot" w:pos="9062"/>
             </w:tabs>
@@ -2087,7 +2085,7 @@
               <w:lang w:eastAsia="nl-NL"/>
             </w:rPr>
           </w:pPr>
-          <w:hyperlink w:anchor="_Toc432498089" w:history="1">
+          <w:hyperlink w:anchor="_Toc434222529" w:history="1">
             <w:r>
               <w:rPr>
                 <w:rStyle w:val="Hyperlink"/>
@@ -2114,7 +2112,7 @@
                 <w:noProof/>
                 <w:webHidden/>
               </w:rPr>
-              <w:instrText xml:space="preserve"> PAGEREF _Toc432498089 \h </w:instrText>
+              <w:instrText xml:space="preserve"> PAGEREF _Toc434222529 \h </w:instrText>
             </w:r>
             <w:r>
               <w:rPr>
@@ -2147,7 +2145,7 @@
         </w:p>
         <w:p>
           <w:pPr>
-            <w:pStyle w:val="TOC2"/>
+            <w:pStyle w:val="TOC3"/>
             <w:tabs>
               <w:tab w:val="right" w:leader="dot" w:pos="9062"/>
             </w:tabs>
@@ -2157,7 +2155,7 @@
               <w:lang w:eastAsia="nl-NL"/>
             </w:rPr>
           </w:pPr>
-          <w:hyperlink w:anchor="_Toc432498090" w:history="1">
+          <w:hyperlink w:anchor="_Toc434222530" w:history="1">
             <w:r>
               <w:rPr>
                 <w:rStyle w:val="Hyperlink"/>
@@ -2184,7 +2182,7 @@
                 <w:noProof/>
                 <w:webHidden/>
               </w:rPr>
-              <w:instrText xml:space="preserve"> PAGEREF _Toc432498090 \h </w:instrText>
+              <w:instrText xml:space="preserve"> PAGEREF _Toc434222530 \h </w:instrText>
             </w:r>
             <w:r>
               <w:rPr>
@@ -2217,7 +2215,7 @@
         </w:p>
         <w:p>
           <w:pPr>
-            <w:pStyle w:val="TOC2"/>
+            <w:pStyle w:val="TOC3"/>
             <w:tabs>
               <w:tab w:val="right" w:leader="dot" w:pos="9062"/>
             </w:tabs>
@@ -2227,7 +2225,7 @@
               <w:lang w:eastAsia="nl-NL"/>
             </w:rPr>
           </w:pPr>
-          <w:hyperlink w:anchor="_Toc432498091" w:history="1">
+          <w:hyperlink w:anchor="_Toc434222531" w:history="1">
             <w:r>
               <w:rPr>
                 <w:rStyle w:val="Hyperlink"/>
@@ -2254,7 +2252,7 @@
                 <w:noProof/>
                 <w:webHidden/>
               </w:rPr>
-              <w:instrText xml:space="preserve"> PAGEREF _Toc432498091 \h </w:instrText>
+              <w:instrText xml:space="preserve"> PAGEREF _Toc434222531 \h </w:instrText>
             </w:r>
             <w:r>
               <w:rPr>
@@ -2304,56 +2302,17 @@
       <w:r>
         <w:br w:type="column"/>
       </w:r>
-      <w:bookmarkStart w:id="1" w:name="_Toc432498076"/>
+      <w:bookmarkStart w:id="0" w:name="_Toc434222516"/>
       <w:r>
         <w:lastRenderedPageBreak/>
         <w:t>Inleiding</w:t>
       </w:r>
-      <w:bookmarkEnd w:id="1"/>
+      <w:bookmarkEnd w:id="0"/>
     </w:p>
     <w:p/>
     <w:p>
       <w:r>
-        <w:t>Bij d</w:t>
-      </w:r>
-      <w:r>
-        <w:t>it project</w:t>
-      </w:r>
-      <w:r>
-        <w:t xml:space="preserve"> is</w:t>
-      </w:r>
-      <w:r>
-        <w:t xml:space="preserve"> de opdracht</w:t>
-      </w:r>
-      <w:r>
-        <w:t>:</w:t>
-      </w:r>
-      <w:r>
-        <w:t xml:space="preserve"> </w:t>
-      </w:r>
-      <w:r>
-        <w:t>Z</w:t>
-      </w:r>
-      <w:r>
-        <w:t xml:space="preserve">orgen dat iedereen hetzelfde bestand gebruikt bij BarrocIT. Momenteel is het zo dat er 2 of meer verschillende programma’s gebruikt worden. Dit zorgt ervoor dat de ene afdeling </w:t>
-      </w:r>
-      <w:r>
-        <w:t>de bestanden van de</w:t>
-      </w:r>
-      <w:r>
-        <w:t xml:space="preserve"> andere afdeling</w:t>
-      </w:r>
-      <w:r>
-        <w:t>en</w:t>
-      </w:r>
-      <w:r>
-        <w:t xml:space="preserve"> </w:t>
-      </w:r>
-      <w:r>
-        <w:t>niet kunnen</w:t>
-      </w:r>
-      <w:r>
-        <w:t xml:space="preserve"> gebruiken. Met als gevolg dataverlies. </w:t>
+        <w:t xml:space="preserve">Dit project is het de opdracht om te zorgen dat iedereen hetzelfde bestand gebruikt bij BarrocIT. Momenteel is het zo dat er 2 of meer verschillende programma’s gebruikt worden. Dit zorgt ervoor dat de ene afdeling niet de andere afdeling hun bestanden kan gebruiken. Met als gevolg dataverlies. </w:t>
       </w:r>
     </w:p>
     <w:p/>
@@ -2361,23 +2320,41 @@
     <w:p>
       <w:pPr>
         <w:pStyle w:val="Heading1"/>
-      </w:pPr>
-      <w:bookmarkStart w:id="2" w:name="_Toc432498077"/>
-      <w:r>
+        <w:rPr>
+          <w:lang w:val="en-US"/>
+        </w:rPr>
+      </w:pPr>
+      <w:bookmarkStart w:id="1" w:name="_Toc434222517"/>
+      <w:r>
+        <w:rPr>
+          <w:lang w:val="en-US"/>
+        </w:rPr>
         <w:t>Afspraken</w:t>
       </w:r>
+      <w:bookmarkEnd w:id="1"/>
+    </w:p>
+    <w:p>
+      <w:pPr>
+        <w:rPr>
+          <w:lang w:val="en-US"/>
+        </w:rPr>
+      </w:pPr>
+    </w:p>
+    <w:p>
+      <w:pPr>
+        <w:pStyle w:val="Heading2"/>
+        <w:rPr>
+          <w:lang w:val="en-US"/>
+        </w:rPr>
+      </w:pPr>
+      <w:bookmarkStart w:id="2" w:name="_Toc434222518"/>
+      <w:r>
+        <w:rPr>
+          <w:lang w:val="en-US"/>
+        </w:rPr>
+        <w:t>Inloggen</w:t>
+      </w:r>
       <w:bookmarkEnd w:id="2"/>
-    </w:p>
-    <w:p/>
-    <w:p>
-      <w:pPr>
-        <w:pStyle w:val="Heading2"/>
-      </w:pPr>
-      <w:bookmarkStart w:id="3" w:name="_Toc432498078"/>
-      <w:r>
-        <w:t>Inloggen</w:t>
-      </w:r>
-      <w:bookmarkEnd w:id="3"/>
     </w:p>
     <w:p>
       <w:pPr>
@@ -2388,13 +2365,7 @@
         </w:numPr>
       </w:pPr>
       <w:r>
-        <w:t>Iedere afdeling he</w:t>
-      </w:r>
-      <w:r>
-        <w:t>e</w:t>
-      </w:r>
-      <w:r>
-        <w:t>ft een eigen account:</w:t>
+        <w:t>Iedere afdeling heft een eigen account:</w:t>
       </w:r>
     </w:p>
     <w:p>
@@ -2455,11 +2426,11 @@
       <w:pPr>
         <w:pStyle w:val="Heading2"/>
       </w:pPr>
-      <w:bookmarkStart w:id="4" w:name="_Toc432498079"/>
+      <w:bookmarkStart w:id="3" w:name="_Toc434222519"/>
       <w:r>
         <w:t>Hoofdscherm</w:t>
       </w:r>
-      <w:bookmarkEnd w:id="4"/>
+      <w:bookmarkEnd w:id="3"/>
     </w:p>
     <w:p>
       <w:pPr>
@@ -2523,15 +2494,21 @@
     </w:p>
     <w:p>
       <w:pPr>
+        <w:pStyle w:val="ListParagraph"/>
+        <w:ind w:left="1440"/>
+      </w:pPr>
+    </w:p>
+    <w:p>
+      <w:pPr>
         <w:pStyle w:val="Heading3"/>
       </w:pPr>
-      <w:bookmarkStart w:id="5" w:name="_Toc432081174"/>
-      <w:bookmarkStart w:id="6" w:name="_Toc432498080"/>
+      <w:bookmarkStart w:id="4" w:name="_Toc434222520"/>
+      <w:bookmarkStart w:id="5" w:name="_GoBack"/>
+      <w:bookmarkEnd w:id="5"/>
       <w:r>
         <w:t>Klanten</w:t>
       </w:r>
-      <w:bookmarkEnd w:id="5"/>
-      <w:bookmarkEnd w:id="6"/>
+      <w:bookmarkEnd w:id="4"/>
     </w:p>
     <w:p>
       <w:r>
@@ -2576,19 +2553,13 @@
     </w:p>
     <w:p>
       <w:pPr>
-        <w:pStyle w:val="ListParagraph"/>
-        <w:ind w:left="1440"/>
-      </w:pPr>
-    </w:p>
-    <w:p>
-      <w:pPr>
         <w:pStyle w:val="Heading3"/>
       </w:pPr>
-      <w:bookmarkStart w:id="7" w:name="_Toc432498081"/>
+      <w:bookmarkStart w:id="6" w:name="_Toc434222521"/>
       <w:r>
         <w:t>Facturen</w:t>
       </w:r>
-      <w:bookmarkEnd w:id="7"/>
+      <w:bookmarkEnd w:id="6"/>
     </w:p>
     <w:p>
       <w:r>
@@ -2616,56 +2587,33 @@
       <w:pPr>
         <w:pStyle w:val="Heading3"/>
       </w:pPr>
-      <w:bookmarkStart w:id="8" w:name="_Toc432498082"/>
+      <w:bookmarkStart w:id="7" w:name="_Toc434222522"/>
       <w:r>
         <w:t>P</w:t>
       </w:r>
       <w:r>
         <w:t>rojecten</w:t>
       </w:r>
+      <w:bookmarkEnd w:id="7"/>
+      <w:r>
+        <w:t xml:space="preserve"> </w:t>
+      </w:r>
+    </w:p>
+    <w:p>
+      <w:r>
+        <w:t>Bij dit tabblad staat de data van BarrocIT.</w:t>
+      </w:r>
+    </w:p>
+    <w:p/>
+    <w:p>
+      <w:pPr>
+        <w:pStyle w:val="Heading3"/>
+      </w:pPr>
+      <w:bookmarkStart w:id="8" w:name="_Toc434222523"/>
+      <w:r>
+        <w:t>Agenda</w:t>
+      </w:r>
       <w:bookmarkEnd w:id="8"/>
-      <w:r>
-        <w:t xml:space="preserve"> </w:t>
-      </w:r>
-    </w:p>
-    <w:p>
-      <w:r>
-        <w:t>Bij dit tabblad staat de data van BarrocIT.</w:t>
-      </w:r>
-    </w:p>
-    <w:p>
-      <w:pPr>
-        <w:pStyle w:val="ListParagraph"/>
-        <w:numPr>
-          <w:ilvl w:val="0"/>
-          <w:numId w:val="16"/>
-        </w:numPr>
-      </w:pPr>
-      <w:r>
-        <w:t>Lopende projecten per klant.</w:t>
-      </w:r>
-    </w:p>
-    <w:p>
-      <w:pPr>
-        <w:pStyle w:val="ListParagraph"/>
-        <w:numPr>
-          <w:ilvl w:val="0"/>
-          <w:numId w:val="16"/>
-        </w:numPr>
-      </w:pPr>
-      <w:r>
-        <w:t>Te sorteren op naam, datum en betaald.</w:t>
-      </w:r>
-    </w:p>
-    <w:p>
-      <w:pPr>
-        <w:pStyle w:val="Heading3"/>
-      </w:pPr>
-      <w:bookmarkStart w:id="9" w:name="_Toc432498083"/>
-      <w:r>
-        <w:t>Agenda</w:t>
-      </w:r>
-      <w:bookmarkEnd w:id="9"/>
     </w:p>
     <w:p>
       <w:r>
@@ -2681,7 +2629,6 @@
         </w:numPr>
       </w:pPr>
       <w:r>
-        <w:lastRenderedPageBreak/>
         <w:t>Hier moet een afspraak aan de kalender toe kunnen voegen</w:t>
       </w:r>
       <w:r>
@@ -2689,20 +2636,15 @@
       </w:r>
     </w:p>
     <w:p>
-      <w:r>
-        <w:br w:type="page"/>
-      </w:r>
-    </w:p>
-    <w:p>
-      <w:pPr>
-        <w:pStyle w:val="Heading2"/>
-      </w:pPr>
-      <w:bookmarkStart w:id="10" w:name="_Toc432498084"/>
+      <w:pPr>
+        <w:pStyle w:val="Heading3"/>
+      </w:pPr>
+      <w:bookmarkStart w:id="9" w:name="_Toc434222524"/>
       <w:r>
         <w:lastRenderedPageBreak/>
         <w:t>Taal</w:t>
       </w:r>
-      <w:bookmarkEnd w:id="10"/>
+      <w:bookmarkEnd w:id="9"/>
     </w:p>
     <w:p>
       <w:pPr>
@@ -2736,13 +2678,13 @@
     </w:p>
     <w:p>
       <w:pPr>
-        <w:pStyle w:val="Heading2"/>
-      </w:pPr>
-      <w:bookmarkStart w:id="11" w:name="_Toc432498085"/>
+        <w:pStyle w:val="Heading3"/>
+      </w:pPr>
+      <w:bookmarkStart w:id="10" w:name="_Toc434222525"/>
       <w:r>
         <w:t>Gebruikersomgeving</w:t>
       </w:r>
-      <w:bookmarkEnd w:id="11"/>
+      <w:bookmarkEnd w:id="10"/>
     </w:p>
     <w:p>
       <w:pPr>
@@ -2770,16 +2712,13 @@
     </w:p>
     <w:p>
       <w:pPr>
-        <w:pStyle w:val="Heading2"/>
-      </w:pPr>
-      <w:bookmarkStart w:id="12" w:name="_Toc432498086"/>
-      <w:r>
-        <w:t>I</w:t>
-      </w:r>
-      <w:r>
-        <w:t>ntegratie</w:t>
-      </w:r>
-      <w:bookmarkEnd w:id="12"/>
+        <w:pStyle w:val="Heading3"/>
+      </w:pPr>
+      <w:bookmarkStart w:id="11" w:name="_Toc434222526"/>
+      <w:r>
+        <w:t>integratie</w:t>
+      </w:r>
+      <w:bookmarkEnd w:id="11"/>
     </w:p>
     <w:p>
       <w:pPr>
@@ -2795,13 +2734,13 @@
     </w:p>
     <w:p>
       <w:pPr>
-        <w:pStyle w:val="Heading2"/>
-      </w:pPr>
-      <w:bookmarkStart w:id="13" w:name="_Toc432498087"/>
+        <w:pStyle w:val="Heading3"/>
+      </w:pPr>
+      <w:bookmarkStart w:id="12" w:name="_Toc434222527"/>
       <w:r>
         <w:t>Project beëindiging</w:t>
       </w:r>
-      <w:bookmarkEnd w:id="13"/>
+      <w:bookmarkEnd w:id="12"/>
     </w:p>
     <w:p>
       <w:pPr>
@@ -2817,13 +2756,13 @@
     </w:p>
     <w:p>
       <w:pPr>
-        <w:pStyle w:val="Heading2"/>
-      </w:pPr>
-      <w:bookmarkStart w:id="14" w:name="_Toc432498088"/>
+        <w:pStyle w:val="Heading3"/>
+      </w:pPr>
+      <w:bookmarkStart w:id="13" w:name="_Toc434222528"/>
       <w:r>
         <w:t>Klant-projecten</w:t>
       </w:r>
-      <w:bookmarkEnd w:id="14"/>
+      <w:bookmarkEnd w:id="13"/>
     </w:p>
     <w:p>
       <w:pPr>
@@ -2834,7 +2773,7 @@
         </w:numPr>
       </w:pPr>
       <w:r>
-        <w:t>Per klant kan er een project gestart worden mits de vorige betaald is.</w:t>
+        <w:t xml:space="preserve">Per klant kan er maar één project gestart worden. </w:t>
       </w:r>
     </w:p>
     <w:p>
@@ -2856,13 +2795,13 @@
     </w:p>
     <w:p>
       <w:pPr>
-        <w:pStyle w:val="Heading2"/>
-      </w:pPr>
-      <w:bookmarkStart w:id="15" w:name="_Toc432498089"/>
+        <w:pStyle w:val="Heading3"/>
+      </w:pPr>
+      <w:bookmarkStart w:id="14" w:name="_Toc434222529"/>
       <w:r>
         <w:t>Betalingsmogelijkheden</w:t>
       </w:r>
-      <w:bookmarkEnd w:id="15"/>
+      <w:bookmarkEnd w:id="14"/>
     </w:p>
     <w:p>
       <w:pPr>
@@ -2890,13 +2829,13 @@
     </w:p>
     <w:p>
       <w:pPr>
-        <w:pStyle w:val="Heading2"/>
-      </w:pPr>
-      <w:bookmarkStart w:id="16" w:name="_Toc432498090"/>
+        <w:pStyle w:val="Heading3"/>
+      </w:pPr>
+      <w:bookmarkStart w:id="15" w:name="_Toc434222530"/>
       <w:r>
         <w:t>Applicatie</w:t>
       </w:r>
-      <w:bookmarkEnd w:id="16"/>
+      <w:bookmarkEnd w:id="15"/>
     </w:p>
     <w:p>
       <w:pPr>
@@ -2912,13 +2851,13 @@
     </w:p>
     <w:p>
       <w:pPr>
-        <w:pStyle w:val="Heading2"/>
-      </w:pPr>
-      <w:bookmarkStart w:id="17" w:name="_Toc432498091"/>
+        <w:pStyle w:val="Heading3"/>
+      </w:pPr>
+      <w:bookmarkStart w:id="16" w:name="_Toc434222531"/>
       <w:r>
         <w:t>Overige</w:t>
       </w:r>
-      <w:bookmarkEnd w:id="17"/>
+      <w:bookmarkEnd w:id="16"/>
     </w:p>
     <w:p>
       <w:pPr>
@@ -2935,23 +2874,15 @@
         <w:t>BKR</w:t>
       </w:r>
       <w:r>
-        <w:t xml:space="preserve"> </w:t>
-      </w:r>
-      <w:proofErr w:type="gramStart"/>
-      <w:r>
-        <w:t>check</w:t>
-      </w:r>
-      <w:proofErr w:type="gramEnd"/>
-      <w:r>
-        <w:t xml:space="preserve"> uitgevoerd moeten zijn door een extern bedrijf.</w:t>
+        <w:t xml:space="preserve"> check uitgevoerd moeten zijn door een extern bedrijf.</w:t>
       </w:r>
     </w:p>
     <w:p/>
     <w:sectPr>
-      <w:footerReference w:type="default" r:id="rId9"/>
+      <w:footerReference w:type="default" r:id="rId11"/>
       <w:pgSz w:w="11906" w:h="16838"/>
       <w:pgMar w:top="1417" w:right="1417" w:bottom="1417" w:left="1417" w:header="708" w:footer="708" w:gutter="0"/>
-      <w:pgNumType w:start="0"/>
+      <w:pgNumType w:start="1"/>
       <w:cols w:space="708"/>
       <w:titlePg/>
       <w:docGrid w:linePitch="360"/>
@@ -3180,95 +3111,6 @@
     </w:lvl>
   </w:abstractNum>
   <w:abstractNum w:abstractNumId="1">
-    <w:nsid w:val="04D50BB6"/>
-    <w:multiLevelType w:val="hybridMultilevel"/>
-    <w:tmpl w:val="43DCB136"/>
-    <w:lvl w:ilvl="0" w:tplc="0413000F">
-      <w:start w:val="1"/>
-      <w:numFmt w:val="decimal"/>
-      <w:lvlText w:val="%1."/>
-      <w:lvlJc w:val="left"/>
-      <w:pPr>
-        <w:ind w:left="720" w:hanging="360"/>
-      </w:pPr>
-      <w:rPr>
-        <w:rFonts w:hint="default"/>
-      </w:rPr>
-    </w:lvl>
-    <w:lvl w:ilvl="1" w:tplc="04130019" w:tentative="1">
-      <w:start w:val="1"/>
-      <w:numFmt w:val="lowerLetter"/>
-      <w:lvlText w:val="%2."/>
-      <w:lvlJc w:val="left"/>
-      <w:pPr>
-        <w:ind w:left="1440" w:hanging="360"/>
-      </w:pPr>
-    </w:lvl>
-    <w:lvl w:ilvl="2" w:tplc="0413001B" w:tentative="1">
-      <w:start w:val="1"/>
-      <w:numFmt w:val="lowerRoman"/>
-      <w:lvlText w:val="%3."/>
-      <w:lvlJc w:val="right"/>
-      <w:pPr>
-        <w:ind w:left="2160" w:hanging="180"/>
-      </w:pPr>
-    </w:lvl>
-    <w:lvl w:ilvl="3" w:tplc="0413000F" w:tentative="1">
-      <w:start w:val="1"/>
-      <w:numFmt w:val="decimal"/>
-      <w:lvlText w:val="%4."/>
-      <w:lvlJc w:val="left"/>
-      <w:pPr>
-        <w:ind w:left="2880" w:hanging="360"/>
-      </w:pPr>
-    </w:lvl>
-    <w:lvl w:ilvl="4" w:tplc="04130019" w:tentative="1">
-      <w:start w:val="1"/>
-      <w:numFmt w:val="lowerLetter"/>
-      <w:lvlText w:val="%5."/>
-      <w:lvlJc w:val="left"/>
-      <w:pPr>
-        <w:ind w:left="3600" w:hanging="360"/>
-      </w:pPr>
-    </w:lvl>
-    <w:lvl w:ilvl="5" w:tplc="0413001B" w:tentative="1">
-      <w:start w:val="1"/>
-      <w:numFmt w:val="lowerRoman"/>
-      <w:lvlText w:val="%6."/>
-      <w:lvlJc w:val="right"/>
-      <w:pPr>
-        <w:ind w:left="4320" w:hanging="180"/>
-      </w:pPr>
-    </w:lvl>
-    <w:lvl w:ilvl="6" w:tplc="0413000F" w:tentative="1">
-      <w:start w:val="1"/>
-      <w:numFmt w:val="decimal"/>
-      <w:lvlText w:val="%7."/>
-      <w:lvlJc w:val="left"/>
-      <w:pPr>
-        <w:ind w:left="5040" w:hanging="360"/>
-      </w:pPr>
-    </w:lvl>
-    <w:lvl w:ilvl="7" w:tplc="04130019" w:tentative="1">
-      <w:start w:val="1"/>
-      <w:numFmt w:val="lowerLetter"/>
-      <w:lvlText w:val="%8."/>
-      <w:lvlJc w:val="left"/>
-      <w:pPr>
-        <w:ind w:left="5760" w:hanging="360"/>
-      </w:pPr>
-    </w:lvl>
-    <w:lvl w:ilvl="8" w:tplc="0413001B" w:tentative="1">
-      <w:start w:val="1"/>
-      <w:numFmt w:val="lowerRoman"/>
-      <w:lvlText w:val="%9."/>
-      <w:lvlJc w:val="right"/>
-      <w:pPr>
-        <w:ind w:left="6480" w:hanging="180"/>
-      </w:pPr>
-    </w:lvl>
-  </w:abstractNum>
-  <w:abstractNum w:abstractNumId="2">
     <w:nsid w:val="060E790D"/>
     <w:multiLevelType w:val="hybridMultilevel"/>
     <w:tmpl w:val="A09E3978"/>
@@ -3357,7 +3199,7 @@
       </w:pPr>
     </w:lvl>
   </w:abstractNum>
-  <w:abstractNum w:abstractNumId="3">
+  <w:abstractNum w:abstractNumId="2">
     <w:nsid w:val="08CA4FDB"/>
     <w:multiLevelType w:val="hybridMultilevel"/>
     <w:tmpl w:val="EFA06F18"/>
@@ -3446,7 +3288,7 @@
       </w:pPr>
     </w:lvl>
   </w:abstractNum>
-  <w:abstractNum w:abstractNumId="4">
+  <w:abstractNum w:abstractNumId="3">
     <w:nsid w:val="0ED77B1D"/>
     <w:multiLevelType w:val="hybridMultilevel"/>
     <w:tmpl w:val="ECD080D4"/>
@@ -3535,7 +3377,7 @@
       </w:pPr>
     </w:lvl>
   </w:abstractNum>
-  <w:abstractNum w:abstractNumId="5">
+  <w:abstractNum w:abstractNumId="4">
     <w:nsid w:val="129D3378"/>
     <w:multiLevelType w:val="hybridMultilevel"/>
     <w:tmpl w:val="FD8EB602"/>
@@ -3624,7 +3466,7 @@
       </w:pPr>
     </w:lvl>
   </w:abstractNum>
-  <w:abstractNum w:abstractNumId="6">
+  <w:abstractNum w:abstractNumId="5">
     <w:nsid w:val="18C86D9C"/>
     <w:multiLevelType w:val="hybridMultilevel"/>
     <w:tmpl w:val="9E1E7788"/>
@@ -3713,7 +3555,7 @@
       </w:pPr>
     </w:lvl>
   </w:abstractNum>
-  <w:abstractNum w:abstractNumId="7">
+  <w:abstractNum w:abstractNumId="6">
     <w:nsid w:val="44292929"/>
     <w:multiLevelType w:val="hybridMultilevel"/>
     <w:tmpl w:val="6420BDF0"/>
@@ -3802,7 +3644,7 @@
       </w:pPr>
     </w:lvl>
   </w:abstractNum>
-  <w:abstractNum w:abstractNumId="8">
+  <w:abstractNum w:abstractNumId="7">
     <w:nsid w:val="45A34D7F"/>
     <w:multiLevelType w:val="hybridMultilevel"/>
     <w:tmpl w:val="70CCB9F6"/>
@@ -3891,7 +3733,7 @@
       </w:pPr>
     </w:lvl>
   </w:abstractNum>
-  <w:abstractNum w:abstractNumId="9">
+  <w:abstractNum w:abstractNumId="8">
     <w:nsid w:val="4A126B70"/>
     <w:multiLevelType w:val="hybridMultilevel"/>
     <w:tmpl w:val="DD627808"/>
@@ -4004,7 +3846,7 @@
       </w:rPr>
     </w:lvl>
   </w:abstractNum>
-  <w:abstractNum w:abstractNumId="10">
+  <w:abstractNum w:abstractNumId="9">
     <w:nsid w:val="4BA42128"/>
     <w:multiLevelType w:val="hybridMultilevel"/>
     <w:tmpl w:val="77F2F89E"/>
@@ -4093,7 +3935,7 @@
       </w:pPr>
     </w:lvl>
   </w:abstractNum>
-  <w:abstractNum w:abstractNumId="11">
+  <w:abstractNum w:abstractNumId="10">
     <w:nsid w:val="57397E60"/>
     <w:multiLevelType w:val="hybridMultilevel"/>
     <w:tmpl w:val="F614F5CA"/>
@@ -4206,7 +4048,7 @@
       </w:rPr>
     </w:lvl>
   </w:abstractNum>
-  <w:abstractNum w:abstractNumId="12">
+  <w:abstractNum w:abstractNumId="11">
     <w:nsid w:val="620A58C0"/>
     <w:multiLevelType w:val="hybridMultilevel"/>
     <w:tmpl w:val="FAFC37F6"/>
@@ -4295,7 +4137,7 @@
       </w:pPr>
     </w:lvl>
   </w:abstractNum>
-  <w:abstractNum w:abstractNumId="13">
+  <w:abstractNum w:abstractNumId="12">
     <w:nsid w:val="638C3FB7"/>
     <w:multiLevelType w:val="hybridMultilevel"/>
     <w:tmpl w:val="95566896"/>
@@ -4384,7 +4226,7 @@
       </w:pPr>
     </w:lvl>
   </w:abstractNum>
-  <w:abstractNum w:abstractNumId="14">
+  <w:abstractNum w:abstractNumId="13">
     <w:nsid w:val="66F524FD"/>
     <w:multiLevelType w:val="hybridMultilevel"/>
     <w:tmpl w:val="0B9CE39C"/>
@@ -4473,7 +4315,7 @@
       </w:pPr>
     </w:lvl>
   </w:abstractNum>
-  <w:abstractNum w:abstractNumId="15">
+  <w:abstractNum w:abstractNumId="14">
     <w:nsid w:val="7EC823DB"/>
     <w:multiLevelType w:val="hybridMultilevel"/>
     <w:tmpl w:val="B1EAE550"/>
@@ -4563,52 +4405,49 @@
     </w:lvl>
   </w:abstractNum>
   <w:num w:numId="1">
-    <w:abstractNumId w:val="11"/>
+    <w:abstractNumId w:val="10"/>
   </w:num>
   <w:num w:numId="2">
-    <w:abstractNumId w:val="9"/>
+    <w:abstractNumId w:val="8"/>
   </w:num>
   <w:num w:numId="3">
-    <w:abstractNumId w:val="13"/>
+    <w:abstractNumId w:val="12"/>
   </w:num>
   <w:num w:numId="4">
-    <w:abstractNumId w:val="4"/>
+    <w:abstractNumId w:val="3"/>
   </w:num>
   <w:num w:numId="5">
-    <w:abstractNumId w:val="12"/>
+    <w:abstractNumId w:val="11"/>
   </w:num>
   <w:num w:numId="6">
     <w:abstractNumId w:val="0"/>
   </w:num>
   <w:num w:numId="7">
-    <w:abstractNumId w:val="8"/>
+    <w:abstractNumId w:val="7"/>
   </w:num>
   <w:num w:numId="8">
-    <w:abstractNumId w:val="2"/>
+    <w:abstractNumId w:val="1"/>
   </w:num>
   <w:num w:numId="9">
+    <w:abstractNumId w:val="4"/>
+  </w:num>
+  <w:num w:numId="10">
+    <w:abstractNumId w:val="14"/>
+  </w:num>
+  <w:num w:numId="11">
+    <w:abstractNumId w:val="13"/>
+  </w:num>
+  <w:num w:numId="12">
+    <w:abstractNumId w:val="9"/>
+  </w:num>
+  <w:num w:numId="13">
     <w:abstractNumId w:val="5"/>
   </w:num>
-  <w:num w:numId="10">
-    <w:abstractNumId w:val="15"/>
-  </w:num>
-  <w:num w:numId="11">
-    <w:abstractNumId w:val="14"/>
-  </w:num>
-  <w:num w:numId="12">
-    <w:abstractNumId w:val="10"/>
-  </w:num>
-  <w:num w:numId="13">
+  <w:num w:numId="14">
     <w:abstractNumId w:val="6"/>
   </w:num>
-  <w:num w:numId="14">
-    <w:abstractNumId w:val="7"/>
-  </w:num>
   <w:num w:numId="15">
-    <w:abstractNumId w:val="3"/>
-  </w:num>
-  <w:num w:numId="16">
-    <w:abstractNumId w:val="1"/>
+    <w:abstractNumId w:val="2"/>
   </w:num>
 </w:numbering>
 </file>
@@ -5609,7 +5448,7 @@
 </file>
 
 <file path=customXml/itemProps2.xml><?xml version="1.0" encoding="utf-8"?>
-<ds:datastoreItem xmlns:ds="http://schemas.openxmlformats.org/officeDocument/2006/customXml" ds:itemID="{379452C3-5A0D-4A97-A4F5-2E549A3A689A}">
+<ds:datastoreItem xmlns:ds="http://schemas.openxmlformats.org/officeDocument/2006/customXml" ds:itemID="{5857C317-D708-4E93-B2CF-064958587D60}">
   <ds:schemaRefs>
     <ds:schemaRef ds:uri="http://schemas.openxmlformats.org/officeDocument/2006/bibliography"/>
   </ds:schemaRefs>

</xml_diff>